<commit_message>
Updated all Identikit documentation Updated Word documentation files and generated PDFs from them.
</commit_message>
<xml_diff>
--- a/identikit/documentation/Character scoring.docx
+++ b/identikit/documentation/Character scoring.docx
@@ -110,24 +110,27 @@
     <w:p>
       <w:r>
         <w:rPr>
+          <w:rFonts w:ascii="Times New Roman" w:hAnsi="Times New Roman" w:cs="Times New Roman"/>
           <w:noProof/>
+          <w:sz w:val="24"/>
+          <w:szCs w:val="24"/>
           <w:lang w:eastAsia="en-GB"/>
         </w:rPr>
         <mc:AlternateContent>
           <mc:Choice Requires="wps">
             <w:drawing>
-              <wp:anchor distT="0" distB="0" distL="114300" distR="114300" simplePos="0" relativeHeight="251661312" behindDoc="0" locked="0" layoutInCell="1" allowOverlap="1" wp14:anchorId="3130FD95" wp14:editId="3F7D08CF">
+              <wp:anchor distT="0" distB="0" distL="114300" distR="114300" simplePos="0" relativeHeight="251668480" behindDoc="0" locked="0" layoutInCell="1" allowOverlap="1" wp14:anchorId="5CB24E88" wp14:editId="210CE0CB">
                 <wp:simplePos x="0" y="0"/>
                 <wp:positionH relativeFrom="column">
-                  <wp:posOffset>4572000</wp:posOffset>
+                  <wp:posOffset>4210050</wp:posOffset>
                 </wp:positionH>
                 <wp:positionV relativeFrom="paragraph">
-                  <wp:posOffset>6350</wp:posOffset>
+                  <wp:posOffset>1129665</wp:posOffset>
                 </wp:positionV>
-                <wp:extent cx="1724025" cy="1827530"/>
-                <wp:effectExtent l="0" t="3810" r="0" b="0"/>
+                <wp:extent cx="1847850" cy="609600"/>
+                <wp:effectExtent l="0" t="0" r="0" b="0"/>
                 <wp:wrapNone/>
-                <wp:docPr id="1" name="Text Box 4"/>
+                <wp:docPr id="7" name="Text Box 7"/>
                 <wp:cNvGraphicFramePr>
                   <a:graphicFrameLocks xmlns:a="http://schemas.openxmlformats.org/drawingml/2006/main"/>
                 </wp:cNvGraphicFramePr>
@@ -140,7 +143,7 @@
                       <wps:spPr bwMode="auto">
                         <a:xfrm>
                           <a:off x="0" y="0"/>
-                          <a:ext cx="1724025" cy="1827530"/>
+                          <a:ext cx="1847850" cy="609600"/>
                         </a:xfrm>
                         <a:prstGeom prst="rect">
                           <a:avLst/>
@@ -173,12 +176,6 @@
                                 <w:sz w:val="16"/>
                               </w:rPr>
                             </w:pPr>
-                            <w:r>
-                              <w:rPr>
-                                <w:sz w:val="16"/>
-                              </w:rPr>
-                              <w:t>Dr Richard Burkmar</w:t>
-                            </w:r>
                           </w:p>
                           <w:p>
                             <w:pPr>
@@ -191,133 +188,27 @@
                               <w:rPr>
                                 <w:sz w:val="16"/>
                               </w:rPr>
-                              <w:t>BioLinks Digital Development Officer</w:t>
+                              <w:t xml:space="preserve">Original development funded by the </w:t>
                             </w:r>
-                          </w:p>
-                          <w:p>
-                            <w:pPr>
-                              <w:pStyle w:val="NoSpacing"/>
-                              <w:rPr>
-                                <w:sz w:val="16"/>
-                              </w:rPr>
-                            </w:pPr>
+                            <w:proofErr w:type="spellStart"/>
                             <w:r>
                               <w:rPr>
                                 <w:sz w:val="16"/>
                               </w:rPr>
-                              <w:t>Field Studies Council</w:t>
+                              <w:t>Esmée</w:t>
                             </w:r>
-                          </w:p>
-                          <w:p>
-                            <w:pPr>
-                              <w:pStyle w:val="NoSpacing"/>
-                              <w:rPr>
-                                <w:sz w:val="16"/>
-                              </w:rPr>
-                            </w:pPr>
+                            <w:proofErr w:type="spellEnd"/>
                             <w:r>
                               <w:rPr>
                                 <w:sz w:val="16"/>
                               </w:rPr>
-                              <w:t>Head Office</w:t>
-                            </w:r>
-                          </w:p>
-                          <w:p>
-                            <w:pPr>
-                              <w:pStyle w:val="NoSpacing"/>
-                              <w:rPr>
-                                <w:sz w:val="16"/>
-                              </w:rPr>
-                            </w:pPr>
-                            <w:r>
-                              <w:rPr>
-                                <w:sz w:val="16"/>
-                              </w:rPr>
-                              <w:t>Montford Bridge</w:t>
-                            </w:r>
-                          </w:p>
-                          <w:p>
-                            <w:pPr>
-                              <w:pStyle w:val="NoSpacing"/>
-                              <w:rPr>
-                                <w:sz w:val="16"/>
-                              </w:rPr>
-                            </w:pPr>
-                            <w:r>
-                              <w:rPr>
-                                <w:sz w:val="16"/>
-                              </w:rPr>
-                              <w:t>Shrewsbury</w:t>
-                            </w:r>
-                          </w:p>
-                          <w:p>
-                            <w:pPr>
-                              <w:pStyle w:val="NoSpacing"/>
-                              <w:rPr>
-                                <w:sz w:val="16"/>
-                              </w:rPr>
-                            </w:pPr>
-                            <w:r>
-                              <w:rPr>
-                                <w:sz w:val="16"/>
-                              </w:rPr>
-                              <w:t>SY4 1HW</w:t>
-                            </w:r>
-                          </w:p>
-                          <w:p>
-                            <w:pPr>
-                              <w:pStyle w:val="NoSpacing"/>
-                              <w:rPr>
-                                <w:sz w:val="16"/>
-                              </w:rPr>
-                            </w:pPr>
-                          </w:p>
-                          <w:p>
-                            <w:pPr>
-                              <w:pStyle w:val="NoSpacing"/>
-                              <w:rPr>
-                                <w:sz w:val="16"/>
-                              </w:rPr>
-                            </w:pPr>
-                            <w:r>
-                              <w:rPr>
-                                <w:sz w:val="16"/>
-                              </w:rPr>
-                              <w:t>r.burkmar</w:t>
-                            </w:r>
-                            <w:r>
-                              <w:rPr>
-                                <w:sz w:val="16"/>
-                              </w:rPr>
-                              <w:t>@field-studies-council.org</w:t>
-                            </w:r>
-                          </w:p>
-                          <w:p>
-                            <w:pPr>
-                              <w:pStyle w:val="NoSpacing"/>
-                              <w:rPr>
-                                <w:sz w:val="16"/>
-                              </w:rPr>
-                            </w:pPr>
-                          </w:p>
-                          <w:p>
-                            <w:pPr>
-                              <w:pStyle w:val="NoSpacing"/>
-                              <w:rPr>
-                                <w:sz w:val="16"/>
-                              </w:rPr>
-                            </w:pPr>
-                            <w:r>
-                              <w:rPr>
-                                <w:sz w:val="16"/>
-                              </w:rPr>
-                              <w:t>Development funded by the Esmée Fairbairn Foundation and the Heritage Lottery Fund</w:t>
+                              <w:t xml:space="preserve"> Fairbairn Foundation and the Heritage Lottery Fund</w:t>
                             </w:r>
                           </w:p>
                         </w:txbxContent>
                       </wps:txbx>
                       <wps:bodyPr rot="0" vert="horz" wrap="square" lIns="91440" tIns="45720" rIns="91440" bIns="45720" anchor="t" anchorCtr="0" upright="1">
-                        <a:spAutoFit/>
+                        <a:noAutofit/>
                       </wps:bodyPr>
                     </wps:wsp>
                   </a:graphicData>
@@ -326,118 +217,20 @@
                   <wp14:pctWidth>0</wp14:pctWidth>
                 </wp14:sizeRelH>
                 <wp14:sizeRelV relativeFrom="margin">
-                  <wp14:pctHeight>20000</wp14:pctHeight>
+                  <wp14:pctHeight>0</wp14:pctHeight>
                 </wp14:sizeRelV>
               </wp:anchor>
             </w:drawing>
           </mc:Choice>
           <mc:Fallback>
             <w:pict>
-              <v:shapetype id="_x0000_t202" coordsize="21600,21600" o:spt="202" path="m,l,21600r21600,l21600,xe">
+              <v:shapetype w14:anchorId="5CB24E88" id="_x0000_t202" coordsize="21600,21600" o:spt="202" path="m,l,21600r21600,l21600,xe">
                 <v:stroke joinstyle="miter"/>
                 <v:path gradientshapeok="t" o:connecttype="rect"/>
               </v:shapetype>
-              <v:shape id="Text Box 4" o:spid="_x0000_s1026" type="#_x0000_t202" style="position:absolute;margin-left:5in;margin-top:.5pt;width:135.75pt;height:143.9pt;z-index:251661312;visibility:visible;mso-wrap-style:square;mso-width-percent:0;mso-height-percent:200;mso-wrap-distance-left:9pt;mso-wrap-distance-top:0;mso-wrap-distance-right:9pt;mso-wrap-distance-bottom:0;mso-position-horizontal:absolute;mso-position-horizontal-relative:text;mso-position-vertical:absolute;mso-position-vertical-relative:text;mso-width-percent:0;mso-height-percent:200;mso-width-relative:margin;mso-height-relative:margin;v-text-anchor:top" o:gfxdata="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" stroked="f">
-                <v:textbox style="mso-fit-shape-to-text:t">
+              <v:shape id="Text Box 7" o:spid="_x0000_s1026" type="#_x0000_t202" style="position:absolute;margin-left:331.5pt;margin-top:88.95pt;width:145.5pt;height:48pt;z-index:251668480;visibility:visible;mso-wrap-style:square;mso-width-percent:0;mso-height-percent:0;mso-wrap-distance-left:9pt;mso-wrap-distance-top:0;mso-wrap-distance-right:9pt;mso-wrap-distance-bottom:0;mso-position-horizontal:absolute;mso-position-horizontal-relative:text;mso-position-vertical:absolute;mso-position-vertical-relative:text;mso-width-percent:0;mso-height-percent:0;mso-width-relative:margin;mso-height-relative:margin;v-text-anchor:top" o:gfxdata="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" stroked="f">
+                <v:textbox>
                   <w:txbxContent>
-                    <w:p>
-                      <w:pPr>
-                        <w:pStyle w:val="NoSpacing"/>
-                        <w:rPr>
-                          <w:sz w:val="16"/>
-                        </w:rPr>
-                      </w:pPr>
-                      <w:r>
-                        <w:rPr>
-                          <w:sz w:val="16"/>
-                        </w:rPr>
-                        <w:t>Dr Richard Burkmar</w:t>
-                      </w:r>
-                    </w:p>
-                    <w:p>
-                      <w:pPr>
-                        <w:pStyle w:val="NoSpacing"/>
-                        <w:rPr>
-                          <w:sz w:val="16"/>
-                        </w:rPr>
-                      </w:pPr>
-                      <w:r>
-                        <w:rPr>
-                          <w:sz w:val="16"/>
-                        </w:rPr>
-                        <w:t>BioLinks Digital Development Officer</w:t>
-                      </w:r>
-                    </w:p>
-                    <w:p>
-                      <w:pPr>
-                        <w:pStyle w:val="NoSpacing"/>
-                        <w:rPr>
-                          <w:sz w:val="16"/>
-                        </w:rPr>
-                      </w:pPr>
-                      <w:r>
-                        <w:rPr>
-                          <w:sz w:val="16"/>
-                        </w:rPr>
-                        <w:t>Field Studies Council</w:t>
-                      </w:r>
-                    </w:p>
-                    <w:p>
-                      <w:pPr>
-                        <w:pStyle w:val="NoSpacing"/>
-                        <w:rPr>
-                          <w:sz w:val="16"/>
-                        </w:rPr>
-                      </w:pPr>
-                      <w:r>
-                        <w:rPr>
-                          <w:sz w:val="16"/>
-                        </w:rPr>
-                        <w:t>Head Office</w:t>
-                      </w:r>
-                    </w:p>
-                    <w:p>
-                      <w:pPr>
-                        <w:pStyle w:val="NoSpacing"/>
-                        <w:rPr>
-                          <w:sz w:val="16"/>
-                        </w:rPr>
-                      </w:pPr>
-                      <w:r>
-                        <w:rPr>
-                          <w:sz w:val="16"/>
-                        </w:rPr>
-                        <w:t>Montford Bridge</w:t>
-                      </w:r>
-                    </w:p>
-                    <w:p>
-                      <w:pPr>
-                        <w:pStyle w:val="NoSpacing"/>
-                        <w:rPr>
-                          <w:sz w:val="16"/>
-                        </w:rPr>
-                      </w:pPr>
-                      <w:r>
-                        <w:rPr>
-                          <w:sz w:val="16"/>
-                        </w:rPr>
-                        <w:t>Shrewsbury</w:t>
-                      </w:r>
-                    </w:p>
-                    <w:p>
-                      <w:pPr>
-                        <w:pStyle w:val="NoSpacing"/>
-                        <w:rPr>
-                          <w:sz w:val="16"/>
-                        </w:rPr>
-                      </w:pPr>
-                      <w:r>
-                        <w:rPr>
-                          <w:sz w:val="16"/>
-                        </w:rPr>
-                        <w:t>SY4 1HW</w:t>
-                      </w:r>
-                    </w:p>
                     <w:p>
                       <w:pPr>
                         <w:pStyle w:val="NoSpacing"/>
@@ -457,35 +250,21 @@
                         <w:rPr>
                           <w:sz w:val="16"/>
                         </w:rPr>
-                        <w:t>r.burkmar</w:t>
+                        <w:t xml:space="preserve">Original development funded by the </w:t>
                       </w:r>
+                      <w:proofErr w:type="spellStart"/>
                       <w:r>
                         <w:rPr>
                           <w:sz w:val="16"/>
                         </w:rPr>
-                        <w:t>@field-studies-council.org</w:t>
+                        <w:t>Esmée</w:t>
                       </w:r>
-                    </w:p>
-                    <w:p>
-                      <w:pPr>
-                        <w:pStyle w:val="NoSpacing"/>
-                        <w:rPr>
-                          <w:sz w:val="16"/>
-                        </w:rPr>
-                      </w:pPr>
-                    </w:p>
-                    <w:p>
-                      <w:pPr>
-                        <w:pStyle w:val="NoSpacing"/>
-                        <w:rPr>
-                          <w:sz w:val="16"/>
-                        </w:rPr>
-                      </w:pPr>
+                      <w:proofErr w:type="spellEnd"/>
                       <w:r>
                         <w:rPr>
                           <w:sz w:val="16"/>
                         </w:rPr>
-                        <w:t>Development funded by the Esmée Fairbairn Foundation and the Heritage Lottery Fund</w:t>
+                        <w:t xml:space="preserve"> Fairbairn Foundation and the Heritage Lottery Fund</w:t>
                       </w:r>
                     </w:p>
                   </w:txbxContent>
@@ -510,8 +289,8 @@
         </w:sectPr>
       </w:pPr>
     </w:p>
-    <w:bookmarkStart w:id="0" w:name="_Toc528167537" w:displacedByCustomXml="next"/>
-    <w:bookmarkStart w:id="1" w:name="_Ref395180622" w:displacedByCustomXml="next"/>
+    <w:bookmarkStart w:id="0" w:name="_Ref395180622" w:displacedByCustomXml="next"/>
+    <w:bookmarkStart w:id="1" w:name="_Toc528167537" w:displacedByCustomXml="next"/>
     <w:sdt>
       <w:sdtPr>
         <w:rPr>
@@ -1833,15 +1612,7 @@
         <w:t>. It</w:t>
       </w:r>
       <w:r>
-        <w:t xml:space="preserve"> is not necessary to have a detailed understanding of how scoring works </w:t>
-      </w:r>
-      <w:proofErr w:type="gramStart"/>
-      <w:r>
-        <w:t>in order to</w:t>
-      </w:r>
-      <w:proofErr w:type="gramEnd"/>
-      <w:r>
-        <w:t xml:space="preserve"> either use </w:t>
+        <w:t xml:space="preserve"> is not necessary to have a detailed understanding of how scoring works in order to either use </w:t>
       </w:r>
       <w:r>
         <w:t>the Identikit</w:t>
@@ -1856,12 +1627,7 @@
         <w:t>create new knowledge-bas</w:t>
       </w:r>
       <w:r>
-        <w:t>es for u</w:t>
-      </w:r>
-      <w:bookmarkStart w:id="3" w:name="_GoBack"/>
-      <w:bookmarkEnd w:id="3"/>
-      <w:r>
-        <w:t xml:space="preserve">se within </w:t>
+        <w:t xml:space="preserve">es for use within </w:t>
       </w:r>
       <w:r>
         <w:t>the Identikit</w:t>
@@ -1895,13 +1661,13 @@
       <w:pPr>
         <w:pStyle w:val="Heading1"/>
       </w:pPr>
-      <w:bookmarkStart w:id="4" w:name="_Ref468121805"/>
-      <w:bookmarkStart w:id="5" w:name="_Toc528167539"/>
+      <w:bookmarkStart w:id="3" w:name="_Ref468121805"/>
+      <w:bookmarkStart w:id="4" w:name="_Toc528167539"/>
       <w:r>
         <w:t>General principles</w:t>
       </w:r>
+      <w:bookmarkEnd w:id="3"/>
       <w:bookmarkEnd w:id="4"/>
-      <w:bookmarkEnd w:id="5"/>
     </w:p>
     <w:p>
       <w:r>
@@ -1911,15 +1677,7 @@
         <w:t>the Identikit</w:t>
       </w:r>
       <w:r>
-        <w:t xml:space="preserve"> </w:t>
-      </w:r>
-      <w:proofErr w:type="gramStart"/>
-      <w:r>
-        <w:t>is capable of providing</w:t>
-      </w:r>
-      <w:proofErr w:type="gramEnd"/>
-      <w:r>
-        <w:t xml:space="preserve"> evidence both </w:t>
+        <w:t xml:space="preserve"> is capable of providing evidence both </w:t>
       </w:r>
       <w:r>
         <w:rPr>
@@ -2343,19 +2101,11 @@
         <w:t xml:space="preserve">(Note that if the </w:t>
       </w:r>
       <w:proofErr w:type="spellStart"/>
-      <w:proofErr w:type="gramStart"/>
       <w:r>
         <w:rPr>
           <w:rFonts w:ascii="Courier New" w:hAnsi="Courier New" w:cs="Courier New"/>
         </w:rPr>
-        <w:t>tombiovis.opts</w:t>
-      </w:r>
-      <w:proofErr w:type="gramEnd"/>
-      <w:r>
-        <w:rPr>
-          <w:rFonts w:ascii="Courier New" w:hAnsi="Courier New" w:cs="Courier New"/>
-        </w:rPr>
-        <w:t>.ignoreNegativeScoring</w:t>
+        <w:t>tombiovis.opts.ignoreNegativeScoring</w:t>
       </w:r>
       <w:proofErr w:type="spellEnd"/>
       <w:r>
@@ -2453,326 +2203,321 @@
       <w:pPr>
         <w:pStyle w:val="Heading1"/>
       </w:pPr>
-      <w:bookmarkStart w:id="6" w:name="_Ref468121321"/>
-      <w:bookmarkStart w:id="7" w:name="_Toc528167540"/>
+      <w:bookmarkStart w:id="5" w:name="_Ref468121321"/>
+      <w:bookmarkStart w:id="6" w:name="_Toc528167540"/>
       <w:r>
         <w:t>Matching taxa against user input</w:t>
       </w:r>
+      <w:bookmarkEnd w:id="5"/>
       <w:bookmarkEnd w:id="6"/>
+    </w:p>
+    <w:p>
+      <w:r>
+        <w:t xml:space="preserve">Users of </w:t>
+      </w:r>
+      <w:r>
+        <w:t>the Identikit</w:t>
+      </w:r>
+      <w:r>
+        <w:t xml:space="preserve"> visualisations can, where permitted (e.g.  for the visualisations ‘Single-column key’ and ‘Two-column key’) describe a specimen or a </w:t>
+      </w:r>
+      <w:proofErr w:type="spellStart"/>
+      <w:r>
+        <w:t>taxon</w:t>
+      </w:r>
+      <w:proofErr w:type="spellEnd"/>
+      <w:r>
+        <w:t xml:space="preserve"> by entering character state values using the controls provided for that purpose.</w:t>
+      </w:r>
+    </w:p>
+    <w:p>
+      <w:r>
+        <w:t xml:space="preserve">When the user specifies or changes the state for a character, </w:t>
+      </w:r>
+      <w:r>
+        <w:t>the Identikit</w:t>
+      </w:r>
+      <w:r>
+        <w:t xml:space="preserve"> cycles through all the taxa in the knowledge base and calculates the matching scores (</w:t>
+      </w:r>
+      <w:r>
+        <w:rPr>
+          <w:i/>
+        </w:rPr>
+        <w:t>for</w:t>
+      </w:r>
+      <w:r>
+        <w:t xml:space="preserve">, </w:t>
+      </w:r>
+      <w:r>
+        <w:rPr>
+          <w:i/>
+        </w:rPr>
+        <w:t>against</w:t>
+      </w:r>
+      <w:r>
+        <w:t xml:space="preserve"> and </w:t>
+      </w:r>
+      <w:r>
+        <w:rPr>
+          <w:i/>
+        </w:rPr>
+        <w:t>overall</w:t>
+      </w:r>
+      <w:r>
+        <w:t>) for that character for each of the taxa as outlined previously and described in more detail, for each character type, below.</w:t>
+      </w:r>
+    </w:p>
+    <w:p>
+      <w:pPr>
+        <w:pStyle w:val="Heading2"/>
+      </w:pPr>
+      <w:bookmarkStart w:id="7" w:name="_Toc528167541"/>
+      <w:r>
+        <w:t>Total overall scores and character weighting</w:t>
+      </w:r>
       <w:bookmarkEnd w:id="7"/>
     </w:p>
     <w:p>
       <w:r>
-        <w:t xml:space="preserve">Users of </w:t>
-      </w:r>
-      <w:r>
-        <w:t>the Identikit</w:t>
-      </w:r>
-      <w:r>
-        <w:t xml:space="preserve"> visualisations can, where permitted (e.g.  for the visualisations ‘Single-column key’ and ‘Two-column key’) describe a specimen or a </w:t>
-      </w:r>
-      <w:proofErr w:type="spellStart"/>
-      <w:r>
-        <w:t>taxon</w:t>
-      </w:r>
-      <w:proofErr w:type="spellEnd"/>
-      <w:r>
-        <w:t xml:space="preserve"> by entering character state values using the controls provided for that purpose.</w:t>
+        <w:t xml:space="preserve">The total score for a taxon is the sum of all the </w:t>
+      </w:r>
+      <w:r>
+        <w:rPr>
+          <w:i/>
+        </w:rPr>
+        <w:t>overall</w:t>
+      </w:r>
+      <w:r>
+        <w:t xml:space="preserve"> scores for each specified character. But before they are summed, the overall score for each character is multiplied by a factor derived from the value of the ‘Weight’ specified against the character in the knowledge-base (characters worksheet).</w:t>
       </w:r>
     </w:p>
     <w:p>
       <w:r>
-        <w:t xml:space="preserve">When the user specifies or changes the state for a character, </w:t>
-      </w:r>
-      <w:r>
-        <w:t>the Identikit</w:t>
-      </w:r>
-      <w:r>
-        <w:t xml:space="preserve"> cycles through all the taxa in the knowledge base and calculates the matching scores (</w:t>
-      </w:r>
-      <w:r>
-        <w:rPr>
-          <w:i/>
-        </w:rPr>
-        <w:t>for</w:t>
-      </w:r>
-      <w:r>
-        <w:t xml:space="preserve">, </w:t>
-      </w:r>
-      <w:r>
-        <w:rPr>
-          <w:i/>
-        </w:rPr>
-        <w:t>against</w:t>
-      </w:r>
-      <w:r>
-        <w:t xml:space="preserve"> and </w:t>
-      </w:r>
-      <w:r>
-        <w:rPr>
-          <w:i/>
-        </w:rPr>
-        <w:t>overall</w:t>
-      </w:r>
-      <w:r>
-        <w:t>) for that character for each of the taxa as outlined previously and described in more detail, for each character type, below.</w:t>
+        <w:t xml:space="preserve">Character weight is expressed as a value between 1 and 10 and the factor is derived thus: weight / 10. Scores for characters with a weighting of 10 are therefore not reduced at all </w:t>
+      </w:r>
+      <w:r>
+        <w:t>whilst those for</w:t>
+      </w:r>
+      <w:r>
+        <w:t xml:space="preserve"> characters with a weighting of 1 are reduced to a tenth of their unweighted value.</w:t>
+      </w:r>
+      <w:r>
+        <w:t xml:space="preserve"> This enables knowledge-</w:t>
+      </w:r>
+      <w:proofErr w:type="spellStart"/>
+      <w:r>
+        <w:t>base</w:t>
+      </w:r>
+      <w:proofErr w:type="spellEnd"/>
+      <w:r>
+        <w:t xml:space="preserve"> authors to assign relative importance to characters.</w:t>
       </w:r>
     </w:p>
     <w:p>
       <w:pPr>
         <w:pStyle w:val="Heading2"/>
       </w:pPr>
-      <w:bookmarkStart w:id="8" w:name="_Toc528167541"/>
-      <w:r>
-        <w:t>Total overall scores and character weighting</w:t>
+      <w:bookmarkStart w:id="8" w:name="_Toc528167542"/>
+      <w:r>
+        <w:t>Missing and ‘not applicable’ values</w:t>
       </w:r>
       <w:bookmarkEnd w:id="8"/>
     </w:p>
     <w:p>
       <w:r>
-        <w:t xml:space="preserve">The total score for a taxon is the sum of all the </w:t>
-      </w:r>
-      <w:r>
-        <w:rPr>
-          <w:i/>
-        </w:rPr>
-        <w:t>overall</w:t>
-      </w:r>
-      <w:r>
-        <w:t xml:space="preserve"> scores for each specified character. But before they are summed, the overall score for each character is multiplied by a factor derived from the value of the ‘Weight’ specified against the character in the knowledge-base (characters worksheet).</w:t>
+        <w:t xml:space="preserve">When a user specifies a value for a character (of any type) any taxon which has a value of ‘not applicable’ recorded against that character in the knowledge-base (‘n/a’ on the taxa worksheet) is deemed to score -1 </w:t>
+      </w:r>
+      <w:r>
+        <w:rPr>
+          <w:i/>
+        </w:rPr>
+        <w:t>against</w:t>
+      </w:r>
+      <w:r>
+        <w:t xml:space="preserve"> and therefore 0 </w:t>
+      </w:r>
+      <w:r>
+        <w:rPr>
+          <w:i/>
+        </w:rPr>
+        <w:t>for</w:t>
+      </w:r>
+      <w:r>
+        <w:t xml:space="preserve">. Taxa with missing values for that character (‘’ or ‘?’ in the knowledge-base) do not score at all (i.e. </w:t>
+      </w:r>
+      <w:r>
+        <w:rPr>
+          <w:i/>
+        </w:rPr>
+        <w:t>for</w:t>
+      </w:r>
+      <w:r>
+        <w:t xml:space="preserve"> is 0 and </w:t>
+      </w:r>
+      <w:r>
+        <w:rPr>
+          <w:i/>
+        </w:rPr>
+        <w:t>against</w:t>
+      </w:r>
+      <w:r>
+        <w:t xml:space="preserve"> is 0).</w:t>
       </w:r>
     </w:p>
     <w:p>
-      <w:r>
-        <w:t xml:space="preserve">Character weight is expressed as a value between 1 and 10 and the factor is derived thus: weight / 10. Scores for characters with a weighting of 10 are therefore not reduced at all </w:t>
-      </w:r>
-      <w:r>
-        <w:t>whilst those for</w:t>
-      </w:r>
-      <w:r>
-        <w:t xml:space="preserve"> characters with a weighting of 1 are reduced to a tenth of their unweighted value.</w:t>
-      </w:r>
-      <w:r>
-        <w:t xml:space="preserve"> This enables knowledge-</w:t>
-      </w:r>
-      <w:proofErr w:type="spellStart"/>
-      <w:r>
-        <w:t>base</w:t>
-      </w:r>
-      <w:proofErr w:type="spellEnd"/>
-      <w:r>
-        <w:t xml:space="preserve"> authors to assign relative importance to characters.</w:t>
-      </w:r>
+      <w:pPr>
+        <w:pStyle w:val="Heading2"/>
+      </w:pPr>
+      <w:bookmarkStart w:id="9" w:name="_Ref468121074"/>
+      <w:bookmarkStart w:id="10" w:name="_Toc528167543"/>
+      <w:r>
+        <w:t>Text character matching</w:t>
+      </w:r>
+      <w:bookmarkEnd w:id="9"/>
+      <w:bookmarkEnd w:id="10"/>
     </w:p>
     <w:p>
-      <w:pPr>
-        <w:pStyle w:val="Heading2"/>
-      </w:pPr>
-      <w:bookmarkStart w:id="9" w:name="_Toc528167542"/>
-      <w:r>
-        <w:t>Missing and ‘not applicable’ values</w:t>
-      </w:r>
-      <w:bookmarkEnd w:id="9"/>
+      <w:r>
+        <w:t>When a user specifies a value for a text character it can take one of two forms – a single text string or multiple text strings (the latter where the knowledge-</w:t>
+      </w:r>
+      <w:proofErr w:type="spellStart"/>
+      <w:r>
+        <w:t>base</w:t>
+      </w:r>
+      <w:proofErr w:type="spellEnd"/>
+      <w:r>
+        <w:t xml:space="preserve"> author has specified a ‘</w:t>
+      </w:r>
+      <w:proofErr w:type="spellStart"/>
+      <w:r>
+        <w:t>ControlType</w:t>
+      </w:r>
+      <w:proofErr w:type="spellEnd"/>
+      <w:r>
+        <w:t xml:space="preserve">’ value of ‘multi’ on the characters worksheet). </w:t>
+      </w:r>
+      <w:r>
+        <w:t xml:space="preserve">For the purposes of matching, multiple values are considered as alternatives (think of them as being joined by ‘or’). Call this set the </w:t>
+      </w:r>
+      <w:r>
+        <w:rPr>
+          <w:i/>
+        </w:rPr>
+        <w:t>input values</w:t>
+      </w:r>
+      <w:r>
+        <w:t xml:space="preserve"> (regardless of whether there is one or several alternatives).</w:t>
+      </w:r>
     </w:p>
     <w:p>
       <w:r>
-        <w:t xml:space="preserve">When a user specifies a value for a character (of any type) any taxon which has a value of ‘not applicable’ recorded against that character in the knowledge-base (‘n/a’ on the taxa worksheet) is deemed to score -1 </w:t>
-      </w:r>
-      <w:r>
-        <w:rPr>
-          <w:i/>
-        </w:rPr>
-        <w:t>against</w:t>
-      </w:r>
-      <w:r>
-        <w:t xml:space="preserve"> and therefore 0 </w:t>
-      </w:r>
-      <w:r>
-        <w:rPr>
-          <w:i/>
-        </w:rPr>
-        <w:t>for</w:t>
-      </w:r>
-      <w:r>
-        <w:t xml:space="preserve">. Taxa with missing values for that character (‘’ or ‘?’ in the knowledge-base) do not score at all (i.e. </w:t>
-      </w:r>
-      <w:r>
-        <w:rPr>
-          <w:i/>
-        </w:rPr>
-        <w:t>for</w:t>
-      </w:r>
-      <w:r>
-        <w:t xml:space="preserve"> is 0 and </w:t>
-      </w:r>
-      <w:r>
-        <w:rPr>
-          <w:i/>
-        </w:rPr>
-        <w:t>against</w:t>
-      </w:r>
-      <w:r>
-        <w:t xml:space="preserve"> is 0).</w:t>
+        <w:t xml:space="preserve">For any given taxon a text-type character can be specified as a single text string or multiple alternative text strings </w:t>
+      </w:r>
+      <w:r>
+        <w:t xml:space="preserve">(specified in the knowledge base using the ‘or’ character (‘|’) in the taxon worksheet. Call this set the </w:t>
+      </w:r>
+      <w:r>
+        <w:rPr>
+          <w:i/>
+        </w:rPr>
+        <w:t>taxon values</w:t>
+      </w:r>
+      <w:r>
+        <w:rPr>
+          <w:i/>
+        </w:rPr>
+        <w:t xml:space="preserve"> </w:t>
+      </w:r>
+      <w:r>
+        <w:t>(regardless of whether there is one or several alternatives).</w:t>
       </w:r>
     </w:p>
     <w:p>
-      <w:pPr>
-        <w:pStyle w:val="Heading2"/>
-      </w:pPr>
-      <w:bookmarkStart w:id="10" w:name="_Ref468121074"/>
-      <w:bookmarkStart w:id="11" w:name="_Toc528167543"/>
-      <w:r>
-        <w:t>Text character matching</w:t>
-      </w:r>
-      <w:bookmarkEnd w:id="10"/>
-      <w:bookmarkEnd w:id="11"/>
+      <w:r>
+        <w:lastRenderedPageBreak/>
+        <w:t xml:space="preserve">Text character matching in </w:t>
+      </w:r>
+      <w:r>
+        <w:t>the Identikit</w:t>
+      </w:r>
+      <w:r>
+        <w:t xml:space="preserve"> is simple: if at least one of the characters in the </w:t>
+      </w:r>
+      <w:r>
+        <w:rPr>
+          <w:i/>
+        </w:rPr>
+        <w:t>input values</w:t>
+      </w:r>
+      <w:r>
+        <w:t xml:space="preserve"> set matches any one of values in the </w:t>
+      </w:r>
+      <w:r>
+        <w:rPr>
+          <w:i/>
+        </w:rPr>
+        <w:t>taxon value</w:t>
+      </w:r>
+      <w:r>
+        <w:t xml:space="preserve"> set (i.e. the intersecting set is not empty), the character scores 1 </w:t>
+      </w:r>
+      <w:r>
+        <w:rPr>
+          <w:i/>
+        </w:rPr>
+        <w:t>for</w:t>
+      </w:r>
+      <w:r>
+        <w:t xml:space="preserve"> and 0 </w:t>
+      </w:r>
+      <w:r>
+        <w:rPr>
+          <w:i/>
+        </w:rPr>
+        <w:t>against</w:t>
+      </w:r>
+      <w:r>
+        <w:t xml:space="preserve"> for that taxon. If there is no intersection at all between the two sets then the character scores 0 </w:t>
+      </w:r>
+      <w:r>
+        <w:rPr>
+          <w:i/>
+        </w:rPr>
+        <w:t>for</w:t>
+      </w:r>
+      <w:r>
+        <w:t xml:space="preserve"> and -1 </w:t>
+      </w:r>
+      <w:r>
+        <w:rPr>
+          <w:i/>
+        </w:rPr>
+        <w:t>against</w:t>
+      </w:r>
+      <w:r>
+        <w:t xml:space="preserve"> for the taxon.</w:t>
+      </w:r>
     </w:p>
     <w:p>
-      <w:r>
-        <w:t>When a user specifies a value for a text character it can take one of two forms – a single text string or multiple text strings (the latter where the knowledge-</w:t>
-      </w:r>
-      <w:proofErr w:type="spellStart"/>
-      <w:r>
-        <w:t>base</w:t>
-      </w:r>
-      <w:proofErr w:type="spellEnd"/>
-      <w:r>
-        <w:t xml:space="preserve"> author has specified a ‘</w:t>
-      </w:r>
-      <w:proofErr w:type="spellStart"/>
-      <w:r>
-        <w:t>ControlType</w:t>
-      </w:r>
-      <w:proofErr w:type="spellEnd"/>
-      <w:r>
-        <w:t xml:space="preserve">’ value of ‘multi’ on the characters worksheet). </w:t>
-      </w:r>
-      <w:r>
-        <w:t xml:space="preserve">For the purposes of matching, multiple values are considered as alternatives (think of them as being joined by ‘or’). Call this set the </w:t>
-      </w:r>
-      <w:r>
-        <w:rPr>
-          <w:i/>
-        </w:rPr>
-        <w:t>input values</w:t>
-      </w:r>
-      <w:r>
-        <w:t xml:space="preserve"> (regardless of whether there is one or several alternatives).</w:t>
-      </w:r>
-    </w:p>
-    <w:p>
-      <w:r>
-        <w:t xml:space="preserve">For any given taxon a text-type character can be specified as a single text string or multiple alternative text strings </w:t>
-      </w:r>
-      <w:r>
-        <w:t xml:space="preserve">(specified in the knowledge base using the ‘or’ character (‘|’) in the taxon worksheet. Call this set the </w:t>
-      </w:r>
-      <w:r>
-        <w:rPr>
-          <w:i/>
-        </w:rPr>
-        <w:t>taxon values</w:t>
-      </w:r>
-      <w:r>
-        <w:rPr>
-          <w:i/>
-        </w:rPr>
-        <w:t xml:space="preserve"> </w:t>
-      </w:r>
-      <w:r>
-        <w:t>(regardless of whether there is one or several alternatives).</w:t>
-      </w:r>
-    </w:p>
-    <w:p>
-      <w:r>
-        <w:lastRenderedPageBreak/>
-        <w:t xml:space="preserve">Text character matching in </w:t>
-      </w:r>
-      <w:r>
-        <w:t>the Identikit</w:t>
-      </w:r>
-      <w:r>
-        <w:t xml:space="preserve"> is simple: if at least one of the characters in the </w:t>
-      </w:r>
-      <w:r>
-        <w:rPr>
-          <w:i/>
-        </w:rPr>
-        <w:t>input values</w:t>
-      </w:r>
-      <w:r>
-        <w:t xml:space="preserve"> set matches any one of values in the </w:t>
-      </w:r>
-      <w:r>
-        <w:rPr>
-          <w:i/>
-        </w:rPr>
-        <w:t>taxon value</w:t>
-      </w:r>
-      <w:r>
-        <w:t xml:space="preserve"> set (i.e. the intersecting set is not empty), the character scores 1 </w:t>
-      </w:r>
-      <w:r>
-        <w:rPr>
-          <w:i/>
-        </w:rPr>
-        <w:t>for</w:t>
-      </w:r>
-      <w:r>
-        <w:t xml:space="preserve"> and 0 </w:t>
-      </w:r>
-      <w:r>
-        <w:rPr>
-          <w:i/>
-        </w:rPr>
-        <w:t>against</w:t>
-      </w:r>
-      <w:r>
-        <w:t xml:space="preserve"> for that taxon. If there is no intersection at all between the two sets then the character scores 0 </w:t>
-      </w:r>
-      <w:r>
-        <w:rPr>
-          <w:i/>
-        </w:rPr>
-        <w:t>for</w:t>
-      </w:r>
-      <w:r>
-        <w:t xml:space="preserve"> and -1 </w:t>
-      </w:r>
-      <w:r>
-        <w:rPr>
-          <w:i/>
-        </w:rPr>
-        <w:t>against</w:t>
-      </w:r>
-      <w:r>
-        <w:t xml:space="preserve"> for the taxon.</w:t>
-      </w:r>
-    </w:p>
-    <w:p>
       <w:pPr>
         <w:pStyle w:val="Heading2"/>
       </w:pPr>
-      <w:bookmarkStart w:id="12" w:name="_Ref468120447"/>
-      <w:bookmarkStart w:id="13" w:name="_Ref468120481"/>
-      <w:bookmarkStart w:id="14" w:name="_Ref468120513"/>
-      <w:bookmarkStart w:id="15" w:name="_Toc528167544"/>
+      <w:bookmarkStart w:id="11" w:name="_Ref468120447"/>
+      <w:bookmarkStart w:id="12" w:name="_Ref468120481"/>
+      <w:bookmarkStart w:id="13" w:name="_Ref468120513"/>
+      <w:bookmarkStart w:id="14" w:name="_Toc528167544"/>
       <w:r>
         <w:t>Numeric character matching</w:t>
       </w:r>
+      <w:bookmarkEnd w:id="11"/>
       <w:bookmarkEnd w:id="12"/>
       <w:bookmarkEnd w:id="13"/>
       <w:bookmarkEnd w:id="14"/>
-      <w:bookmarkEnd w:id="15"/>
     </w:p>
     <w:p>
-      <w:proofErr w:type="gramStart"/>
-      <w:r>
-        <w:t>In order to</w:t>
-      </w:r>
-      <w:proofErr w:type="gramEnd"/>
-      <w:r>
-        <w:t xml:space="preserve"> understand how numeric scoring works, we need to understand the concept of the ‘</w:t>
+      <w:r>
+        <w:t>In order to understand how numeric scoring works, we need to understand the concept of the ‘</w:t>
       </w:r>
       <w:r>
         <w:t>Latitude’</w:t>
@@ -2896,15 +2641,7 @@
         <w:t>of a</w:t>
       </w:r>
       <w:r>
-        <w:t xml:space="preserve"> numeric character specified for a taxon might be a single value (as opposed to a range), but where that’s the case, we just treat the lower and upper bounds of the range as </w:t>
-      </w:r>
-      <w:proofErr w:type="gramStart"/>
-      <w:r>
-        <w:t>equal to each other</w:t>
-      </w:r>
-      <w:proofErr w:type="gramEnd"/>
-      <w:r>
-        <w:t xml:space="preserve"> (and the value).</w:t>
+        <w:t xml:space="preserve"> numeric character specified for a taxon might be a single value (as opposed to a range), but where that’s the case, we just treat the lower and upper bounds of the range as equal to each other (and the value).</w:t>
       </w:r>
     </w:p>
     <w:p>
@@ -3352,13 +3089,13 @@
       <w:pPr>
         <w:pStyle w:val="Heading2"/>
       </w:pPr>
-      <w:bookmarkStart w:id="16" w:name="_Ref468121223"/>
-      <w:bookmarkStart w:id="17" w:name="_Toc528167545"/>
+      <w:bookmarkStart w:id="15" w:name="_Ref468121223"/>
+      <w:bookmarkStart w:id="16" w:name="_Toc528167545"/>
       <w:r>
         <w:t>Ordinal character matching</w:t>
       </w:r>
+      <w:bookmarkEnd w:id="15"/>
       <w:bookmarkEnd w:id="16"/>
-      <w:bookmarkEnd w:id="17"/>
     </w:p>
     <w:p>
       <w:r>
@@ -3425,15 +3162,7 @@
         <w:t>that must score</w:t>
       </w:r>
       <w:r>
-        <w:t xml:space="preserve">. </w:t>
-      </w:r>
-      <w:proofErr w:type="gramStart"/>
-      <w:r>
-        <w:t>Therefore</w:t>
-      </w:r>
-      <w:proofErr w:type="gramEnd"/>
-      <w:r>
-        <w:t xml:space="preserve"> </w:t>
+        <w:t xml:space="preserve">. Therefore </w:t>
       </w:r>
       <w:r>
         <w:t xml:space="preserve">one is added to the latitude value so that it works in the same way as latitude expressed for numeric characters (i.e. the first value </w:t>
@@ -3732,28 +3461,61 @@
       <w:pPr>
         <w:pStyle w:val="Heading1"/>
       </w:pPr>
-      <w:bookmarkStart w:id="18" w:name="_Ref468121719"/>
-      <w:bookmarkStart w:id="19" w:name="_Toc528167546"/>
+      <w:bookmarkStart w:id="17" w:name="_Ref468121719"/>
+      <w:bookmarkStart w:id="18" w:name="_Toc528167546"/>
       <w:r>
         <w:t>Character matching between taxa</w:t>
       </w:r>
+      <w:bookmarkEnd w:id="17"/>
       <w:bookmarkEnd w:id="18"/>
+    </w:p>
+    <w:p>
+      <w:r>
+        <w:t>One visualisation – ‘Side by side comparison’ – facilitates the comparison of knowledge-</w:t>
+      </w:r>
+      <w:proofErr w:type="spellStart"/>
+      <w:r>
+        <w:t>base</w:t>
+      </w:r>
+      <w:proofErr w:type="spellEnd"/>
+      <w:r>
+        <w:t xml:space="preserve"> values between taxa. </w:t>
+      </w:r>
+      <w:r>
+        <w:t xml:space="preserve">The way in which this operates is outline below. For the purposes of the descriptions below, we will call the taxon against which the second is compared and scored as the </w:t>
+      </w:r>
+      <w:r>
+        <w:rPr>
+          <w:i/>
+        </w:rPr>
+        <w:t>primary taxon</w:t>
+      </w:r>
+      <w:r>
+        <w:t xml:space="preserve"> and the second we shall called the </w:t>
+      </w:r>
+      <w:r>
+        <w:rPr>
+          <w:i/>
+        </w:rPr>
+        <w:t>compared taxon</w:t>
+      </w:r>
+      <w:r>
+        <w:t>.</w:t>
+      </w:r>
+    </w:p>
+    <w:p>
+      <w:pPr>
+        <w:pStyle w:val="Heading2"/>
+      </w:pPr>
+      <w:bookmarkStart w:id="19" w:name="_Toc528167547"/>
+      <w:r>
+        <w:t>Text character comparison between taxa</w:t>
+      </w:r>
       <w:bookmarkEnd w:id="19"/>
     </w:p>
     <w:p>
       <w:r>
-        <w:t>One visualisation – ‘Side by side comparison’ – facilitates the comparison of knowledge-</w:t>
-      </w:r>
-      <w:proofErr w:type="spellStart"/>
-      <w:r>
-        <w:t>base</w:t>
-      </w:r>
-      <w:proofErr w:type="spellEnd"/>
-      <w:r>
-        <w:t xml:space="preserve"> values between taxa. </w:t>
-      </w:r>
-      <w:r>
-        <w:t xml:space="preserve">They way in which this operates is outline below. For the purposes of the descriptions below, we will call the taxon against which the second is compared and scored as the </w:t>
+        <w:t xml:space="preserve">For every text character, the two sets of possible values – one from the </w:t>
       </w:r>
       <w:r>
         <w:rPr>
@@ -3762,7 +3524,7 @@
         <w:t>primary taxon</w:t>
       </w:r>
       <w:r>
-        <w:t xml:space="preserve"> and the second we shall called the </w:t>
+        <w:t xml:space="preserve"> and one from the </w:t>
       </w:r>
       <w:r>
         <w:rPr>
@@ -3771,81 +3533,52 @@
         <w:t>compared taxon</w:t>
       </w:r>
       <w:r>
-        <w:t>.</w:t>
+        <w:t xml:space="preserve"> – are compared using a Jaccard </w:t>
+      </w:r>
+      <w:r>
+        <w:t xml:space="preserve">coefficient </w:t>
+      </w:r>
+      <w:r>
+        <w:t xml:space="preserve">which </w:t>
+      </w:r>
+      <w:r>
+        <w:t>measures similarity between finite sample sets</w:t>
+      </w:r>
+      <w:r>
+        <w:t xml:space="preserve"> </w:t>
+      </w:r>
+      <w:r>
+        <w:t xml:space="preserve">defined as the size of the intersection divided by the size of the union of the </w:t>
+      </w:r>
+      <w:r>
+        <w:t>two</w:t>
+      </w:r>
+      <w:r>
+        <w:t xml:space="preserve"> sets</w:t>
+      </w:r>
+      <w:r>
+        <w:t>. Note that, for many characters, each set will consist of a single value, larger sets occurring where a taxon has alternative values for a character state (separated by ‘or’).</w:t>
       </w:r>
     </w:p>
     <w:p>
-      <w:pPr>
-        <w:pStyle w:val="Heading2"/>
-      </w:pPr>
-      <w:bookmarkStart w:id="20" w:name="_Toc528167547"/>
-      <w:r>
-        <w:t>Text character comparison between taxa</w:t>
-      </w:r>
+      <w:r>
+        <w:t xml:space="preserve">Note that this is quite different to matching a user input value against the character states for a </w:t>
+      </w:r>
+      <w:proofErr w:type="spellStart"/>
+      <w:r>
+        <w:t>taxon</w:t>
+      </w:r>
+      <w:proofErr w:type="spellEnd"/>
+      <w:r>
+        <w:t xml:space="preserve"> (see section</w:t>
+      </w:r>
+      <w:r>
+        <w:t xml:space="preserve"> </w:t>
+      </w:r>
+      <w:bookmarkStart w:id="20" w:name="_GoBack"/>
       <w:bookmarkEnd w:id="20"/>
-    </w:p>
-    <w:p>
-      <w:r>
-        <w:t xml:space="preserve">For every text character, the two sets of possible values – one from the </w:t>
-      </w:r>
-      <w:r>
-        <w:rPr>
-          <w:i/>
-        </w:rPr>
-        <w:t>primary taxon</w:t>
-      </w:r>
-      <w:r>
-        <w:t xml:space="preserve"> and one from the </w:t>
-      </w:r>
-      <w:r>
-        <w:rPr>
-          <w:i/>
-        </w:rPr>
-        <w:t>compared taxon</w:t>
-      </w:r>
-      <w:r>
-        <w:t xml:space="preserve"> – are compared using a Jaccard </w:t>
-      </w:r>
-      <w:r>
-        <w:t xml:space="preserve">coefficient </w:t>
-      </w:r>
-      <w:r>
-        <w:t xml:space="preserve">which </w:t>
-      </w:r>
-      <w:r>
-        <w:t>measures similarity between finite sample sets</w:t>
-      </w:r>
-      <w:r>
-        <w:t xml:space="preserve"> </w:t>
-      </w:r>
-      <w:r>
-        <w:t xml:space="preserve">defined as the size of the intersection divided by the size of the union of the </w:t>
-      </w:r>
-      <w:r>
-        <w:t>two</w:t>
-      </w:r>
-      <w:r>
-        <w:t xml:space="preserve"> sets</w:t>
-      </w:r>
-      <w:r>
-        <w:t>. Note that, for many characters, each set will consist of a single value, larger sets occurring where a taxon has alternative values for a character state (separated by ‘or’).</w:t>
-      </w:r>
-    </w:p>
-    <w:p>
-      <w:r>
-        <w:t xml:space="preserve">Note that this is quite different to matching a user input value against the character states for a </w:t>
-      </w:r>
-      <w:proofErr w:type="spellStart"/>
-      <w:r>
-        <w:t>taxon</w:t>
-      </w:r>
-      <w:proofErr w:type="spellEnd"/>
-      <w:r>
-        <w:t xml:space="preserve"> (see </w:t>
-      </w:r>
-      <w:proofErr w:type="spellStart"/>
-      <w:r>
-        <w:t>sectionv’</w:t>
+      <w:r>
+        <w:t>’</w:t>
       </w:r>
       <w:r>
         <w:fldChar w:fldCharType="begin"/>
@@ -3857,11 +3590,7 @@
         <w:fldChar w:fldCharType="separate"/>
       </w:r>
       <w:r>
-        <w:t>Text</w:t>
-      </w:r>
-      <w:proofErr w:type="spellEnd"/>
-      <w:r>
-        <w:t xml:space="preserve"> character matching</w:t>
+        <w:t>Text character matching</w:t>
       </w:r>
       <w:r>
         <w:fldChar w:fldCharType="end"/>
@@ -4119,15 +3848,7 @@
         <w:t>score.js</w:t>
       </w:r>
       <w:r>
-        <w:t xml:space="preserve"> but carries out the </w:t>
-      </w:r>
-      <w:proofErr w:type="gramStart"/>
-      <w:r>
-        <w:t>higher level</w:t>
-      </w:r>
-      <w:proofErr w:type="gramEnd"/>
-      <w:r>
-        <w:t xml:space="preserve"> stuff described in ‘</w:t>
+        <w:t xml:space="preserve"> but carries out the higher level stuff described in ‘</w:t>
       </w:r>
       <w:r>
         <w:fldChar w:fldCharType="begin"/>
@@ -4167,7 +3888,6 @@
         <w:t xml:space="preserve"> objects representing the taxa. The complete set of taxa objects is found in an array assigned to the </w:t>
       </w:r>
       <w:proofErr w:type="spellStart"/>
-      <w:proofErr w:type="gramStart"/>
       <w:r>
         <w:rPr>
           <w:rFonts w:ascii="Courier New" w:hAnsi="Courier New" w:cs="Courier New"/>
@@ -4181,7 +3901,6 @@
         <w:t>.taxa</w:t>
       </w:r>
       <w:proofErr w:type="spellEnd"/>
-      <w:proofErr w:type="gramEnd"/>
       <w:r>
         <w:t xml:space="preserve"> variable. </w:t>
       </w:r>
@@ -4203,7 +3922,6 @@
         <w:t xml:space="preserve"> the complete </w:t>
       </w:r>
       <w:proofErr w:type="spellStart"/>
-      <w:proofErr w:type="gramStart"/>
       <w:r>
         <w:rPr>
           <w:rFonts w:ascii="Courier New" w:hAnsi="Courier New" w:cs="Courier New"/>
@@ -4217,7 +3935,6 @@
         <w:t>.taxa</w:t>
       </w:r>
       <w:proofErr w:type="spellEnd"/>
-      <w:proofErr w:type="gramEnd"/>
       <w:r>
         <w:rPr>
           <w:rFonts w:ascii="Courier New" w:hAnsi="Courier New" w:cs="Courier New"/>
@@ -4900,22 +4617,16 @@
       <w:t xml:space="preserve">This version edited: </w:t>
     </w:r>
     <w:r>
-      <w:t>23</w:t>
+      <w:t>14</w:t>
     </w:r>
     <w:r>
       <w:rPr>
         <w:vertAlign w:val="superscript"/>
       </w:rPr>
-      <w:t>rd</w:t>
+      <w:t>th</w:t>
     </w:r>
     <w:r>
-      <w:t xml:space="preserve"> October</w:t>
-    </w:r>
-    <w:r>
-      <w:t xml:space="preserve"> 201</w:t>
-    </w:r>
-    <w:r>
-      <w:t>8</w:t>
+      <w:t xml:space="preserve"> September 2019</w:t>
     </w:r>
     <w:r>
       <w:t xml:space="preserve">                                 </w:t>
@@ -7298,7 +7009,7 @@
       </w:pPr>
     </w:pPrDefault>
   </w:docDefaults>
-  <w:latentStyles w:defLockedState="0" w:defUIPriority="99" w:defSemiHidden="0" w:defUnhideWhenUsed="0" w:defQFormat="0" w:count="375">
+  <w:latentStyles w:defLockedState="0" w:defUIPriority="99" w:defSemiHidden="0" w:defUnhideWhenUsed="0" w:defQFormat="0" w:count="377">
     <w:lsdException w:name="Normal" w:uiPriority="0" w:qFormat="1"/>
     <w:lsdException w:name="heading 1" w:uiPriority="9" w:qFormat="1"/>
     <w:lsdException w:name="heading 2" w:semiHidden="1" w:uiPriority="9" w:unhideWhenUsed="1" w:qFormat="1"/>
@@ -7404,7 +7115,6 @@
     <w:lsdException w:name="HTML Sample" w:semiHidden="1" w:unhideWhenUsed="1"/>
     <w:lsdException w:name="HTML Typewriter" w:semiHidden="1" w:unhideWhenUsed="1"/>
     <w:lsdException w:name="HTML Variable" w:semiHidden="1" w:unhideWhenUsed="1"/>
-    <w:lsdException w:name="Normal Table" w:semiHidden="1" w:unhideWhenUsed="1"/>
     <w:lsdException w:name="annotation subject" w:semiHidden="1" w:unhideWhenUsed="1"/>
     <w:lsdException w:name="No List" w:semiHidden="1" w:unhideWhenUsed="1"/>
     <w:lsdException w:name="Outline List 1" w:semiHidden="1" w:unhideWhenUsed="1"/>
@@ -7450,11 +7160,9 @@
     <w:lsdException w:name="Table Subtle 1" w:semiHidden="1" w:unhideWhenUsed="1"/>
     <w:lsdException w:name="Table Subtle 2" w:semiHidden="1" w:unhideWhenUsed="1"/>
     <w:lsdException w:name="Table Web 1" w:semiHidden="1" w:unhideWhenUsed="1"/>
-    <w:lsdException w:name="Table Web 2" w:semiHidden="1" w:unhideWhenUsed="1"/>
     <w:lsdException w:name="Table Web 3" w:semiHidden="1" w:unhideWhenUsed="1"/>
     <w:lsdException w:name="Balloon Text" w:semiHidden="1" w:unhideWhenUsed="1"/>
     <w:lsdException w:name="Table Grid" w:uiPriority="59"/>
-    <w:lsdException w:name="Table Theme" w:semiHidden="1" w:unhideWhenUsed="1"/>
     <w:lsdException w:name="Placeholder Text" w:semiHidden="1"/>
     <w:lsdException w:name="No Spacing" w:uiPriority="1" w:qFormat="1"/>
     <w:lsdException w:name="Light Shading" w:uiPriority="60"/>
@@ -7674,6 +7382,8 @@
     <w:lsdException w:name="Smart Hyperlink" w:semiHidden="1" w:unhideWhenUsed="1"/>
     <w:lsdException w:name="Hashtag" w:semiHidden="1" w:unhideWhenUsed="1"/>
     <w:lsdException w:name="Unresolved Mention" w:semiHidden="1" w:unhideWhenUsed="1"/>
+    <w:lsdException w:name="Smart Link" w:semiHidden="1" w:unhideWhenUsed="1"/>
+    <w:lsdException w:name="Smart Link Error" w:semiHidden="1" w:unhideWhenUsed="1"/>
   </w:latentStyles>
   <w:style w:type="paragraph" w:default="1" w:styleId="Normal">
     <w:name w:val="Normal"/>
@@ -8883,7 +8593,7 @@
 </file>
 
 <file path=customXml/itemProps1.xml><?xml version="1.0" encoding="utf-8"?>
-<ds:datastoreItem xmlns:ds="http://schemas.openxmlformats.org/officeDocument/2006/customXml" ds:itemID="{663FABFF-15AA-4AAF-915B-817C4F074A9C}">
+<ds:datastoreItem xmlns:ds="http://schemas.openxmlformats.org/officeDocument/2006/customXml" ds:itemID="{4820E891-3CE5-4819-A302-2A5B8E4DEF21}">
   <ds:schemaRefs>
     <ds:schemaRef ds:uri="http://schemas.openxmlformats.org/officeDocument/2006/bibliography"/>
   </ds:schemaRefs>

</xml_diff>